<commit_message>
Completed simplifying the dataset to be used for the model
</commit_message>
<xml_diff>
--- a/baseball_ml_notes.docx
+++ b/baseball_ml_notes.docx
@@ -69,6 +69,189 @@
       </w:pPr>
       <w:r>
         <w:t>Check the docs folder of the repository for specific functions</w:t>
+      </w:r>
+    </w:p>
+    <w:p/>
+    <w:p>
+      <w:r>
+        <w:t>General Data Science Project Flow</w:t>
+      </w:r>
+    </w:p>
+    <w:p>
+      <w:pPr>
+        <w:pStyle w:val="ListParagraph"/>
+        <w:numPr>
+          <w:ilvl w:val="0"/>
+          <w:numId w:val="2"/>
+        </w:numPr>
+      </w:pPr>
+      <w:r>
+        <w:t>Get the data</w:t>
+      </w:r>
+    </w:p>
+    <w:p>
+      <w:pPr>
+        <w:pStyle w:val="ListParagraph"/>
+        <w:numPr>
+          <w:ilvl w:val="0"/>
+          <w:numId w:val="2"/>
+        </w:numPr>
+      </w:pPr>
+      <w:r>
+        <w:t>Clean the data</w:t>
+      </w:r>
+    </w:p>
+    <w:p>
+      <w:pPr>
+        <w:pStyle w:val="ListParagraph"/>
+        <w:numPr>
+          <w:ilvl w:val="0"/>
+          <w:numId w:val="2"/>
+        </w:numPr>
+      </w:pPr>
+      <w:r>
+        <w:t>EDA of data</w:t>
+      </w:r>
+    </w:p>
+    <w:p>
+      <w:pPr>
+        <w:pStyle w:val="ListParagraph"/>
+        <w:numPr>
+          <w:ilvl w:val="0"/>
+          <w:numId w:val="2"/>
+        </w:numPr>
+      </w:pPr>
+      <w:r>
+        <w:t>Feature Engineering</w:t>
+      </w:r>
+    </w:p>
+    <w:p>
+      <w:pPr>
+        <w:pStyle w:val="ListParagraph"/>
+        <w:numPr>
+          <w:ilvl w:val="0"/>
+          <w:numId w:val="2"/>
+        </w:numPr>
+      </w:pPr>
+      <w:r>
+        <w:t>Modeling</w:t>
+      </w:r>
+    </w:p>
+    <w:p>
+      <w:pPr>
+        <w:pStyle w:val="ListParagraph"/>
+        <w:numPr>
+          <w:ilvl w:val="0"/>
+          <w:numId w:val="2"/>
+        </w:numPr>
+      </w:pPr>
+      <w:r>
+        <w:t>Model Evaluation</w:t>
+      </w:r>
+    </w:p>
+    <w:p>
+      <w:pPr>
+        <w:pStyle w:val="ListParagraph"/>
+        <w:numPr>
+          <w:ilvl w:val="0"/>
+          <w:numId w:val="2"/>
+        </w:numPr>
+      </w:pPr>
+      <w:r>
+        <w:t>Done?</w:t>
+      </w:r>
+    </w:p>
+    <w:p>
+      <w:proofErr w:type="gramStart"/>
+      <w:r>
+        <w:t>So</w:t>
+      </w:r>
+      <w:proofErr w:type="gramEnd"/>
+      <w:r>
+        <w:t xml:space="preserve"> I got the data from </w:t>
+      </w:r>
+      <w:proofErr w:type="spellStart"/>
+      <w:r>
+        <w:t>fangraphs</w:t>
+      </w:r>
+      <w:proofErr w:type="spellEnd"/>
+      <w:r>
+        <w:t xml:space="preserve"> and was doing a bunch of EDA on it until I realized that I </w:t>
+      </w:r>
+      <w:proofErr w:type="spellStart"/>
+      <w:r>
+        <w:t>kinda</w:t>
+      </w:r>
+      <w:proofErr w:type="spellEnd"/>
+      <w:r>
+        <w:t xml:space="preserve"> needed to do more research into what factors actually are a good predictor of future baseball performance, rather than just looking at what </w:t>
+      </w:r>
+      <w:proofErr w:type="spellStart"/>
+      <w:r>
+        <w:t>fangraphs</w:t>
+      </w:r>
+      <w:proofErr w:type="spellEnd"/>
+      <w:r>
+        <w:t xml:space="preserve"> has. </w:t>
+      </w:r>
+    </w:p>
+    <w:p>
+      <w:pPr>
+        <w:pStyle w:val="ListParagraph"/>
+        <w:numPr>
+          <w:ilvl w:val="0"/>
+          <w:numId w:val="1"/>
+        </w:numPr>
+      </w:pPr>
+      <w:r>
+        <w:t xml:space="preserve">I am going to restart the EDA using data also from </w:t>
+      </w:r>
+      <w:proofErr w:type="spellStart"/>
+      <w:r>
+        <w:t>statcast</w:t>
+      </w:r>
+      <w:proofErr w:type="spellEnd"/>
+    </w:p>
+    <w:p/>
+    <w:p>
+      <w:r>
+        <w:t xml:space="preserve">I am going to separate this project into several parts, the first part is going to be </w:t>
+      </w:r>
+      <w:r>
+        <w:t>an EDA heavy part using things like PCA.</w:t>
+      </w:r>
+    </w:p>
+    <w:p>
+      <w:r>
+        <w:t xml:space="preserve">However, since I don’t have a lot of time, I am going to take a subset of the dataset, and use that to train a neural network using </w:t>
+      </w:r>
+      <w:proofErr w:type="spellStart"/>
+      <w:r>
+        <w:t>pytorch</w:t>
+      </w:r>
+      <w:proofErr w:type="spellEnd"/>
+      <w:r>
+        <w:t xml:space="preserve">, </w:t>
+      </w:r>
+    </w:p>
+    <w:p>
+      <w:pPr>
+        <w:pStyle w:val="ListParagraph"/>
+        <w:numPr>
+          <w:ilvl w:val="0"/>
+          <w:numId w:val="1"/>
+        </w:numPr>
+      </w:pPr>
+      <w:r>
+        <w:t xml:space="preserve">In the future, I would like to use things like the PCA results to train a more fully fledged machine learning model, but I don’t know if I have the time right now and want to prioritize learning things like </w:t>
+      </w:r>
+      <w:proofErr w:type="spellStart"/>
+      <w:r>
+        <w:t>pytorch</w:t>
+      </w:r>
+      <w:proofErr w:type="spellEnd"/>
+      <w:r>
+        <w:t xml:space="preserve">. </w:t>
       </w:r>
     </w:p>
     <w:sectPr>
@@ -195,8 +378,100 @@
       </w:rPr>
     </w:lvl>
   </w:abstractNum>
+  <w:abstractNum w:abstractNumId="1" w15:restartNumberingAfterBreak="0">
+    <w:nsid w:val="4F941D97"/>
+    <w:multiLevelType w:val="hybridMultilevel"/>
+    <w:tmpl w:val="AA228D42"/>
+    <w:lvl w:ilvl="0" w:tplc="0409000F">
+      <w:start w:val="1"/>
+      <w:numFmt w:val="decimal"/>
+      <w:lvlText w:val="%1."/>
+      <w:lvlJc w:val="left"/>
+      <w:pPr>
+        <w:ind w:left="720" w:hanging="360"/>
+      </w:pPr>
+      <w:rPr>
+        <w:rFonts w:hint="default"/>
+      </w:rPr>
+    </w:lvl>
+    <w:lvl w:ilvl="1" w:tplc="04090019" w:tentative="1">
+      <w:start w:val="1"/>
+      <w:numFmt w:val="lowerLetter"/>
+      <w:lvlText w:val="%2."/>
+      <w:lvlJc w:val="left"/>
+      <w:pPr>
+        <w:ind w:left="1440" w:hanging="360"/>
+      </w:pPr>
+    </w:lvl>
+    <w:lvl w:ilvl="2" w:tplc="0409001B" w:tentative="1">
+      <w:start w:val="1"/>
+      <w:numFmt w:val="lowerRoman"/>
+      <w:lvlText w:val="%3."/>
+      <w:lvlJc w:val="right"/>
+      <w:pPr>
+        <w:ind w:left="2160" w:hanging="180"/>
+      </w:pPr>
+    </w:lvl>
+    <w:lvl w:ilvl="3" w:tplc="0409000F" w:tentative="1">
+      <w:start w:val="1"/>
+      <w:numFmt w:val="decimal"/>
+      <w:lvlText w:val="%4."/>
+      <w:lvlJc w:val="left"/>
+      <w:pPr>
+        <w:ind w:left="2880" w:hanging="360"/>
+      </w:pPr>
+    </w:lvl>
+    <w:lvl w:ilvl="4" w:tplc="04090019" w:tentative="1">
+      <w:start w:val="1"/>
+      <w:numFmt w:val="lowerLetter"/>
+      <w:lvlText w:val="%5."/>
+      <w:lvlJc w:val="left"/>
+      <w:pPr>
+        <w:ind w:left="3600" w:hanging="360"/>
+      </w:pPr>
+    </w:lvl>
+    <w:lvl w:ilvl="5" w:tplc="0409001B" w:tentative="1">
+      <w:start w:val="1"/>
+      <w:numFmt w:val="lowerRoman"/>
+      <w:lvlText w:val="%6."/>
+      <w:lvlJc w:val="right"/>
+      <w:pPr>
+        <w:ind w:left="4320" w:hanging="180"/>
+      </w:pPr>
+    </w:lvl>
+    <w:lvl w:ilvl="6" w:tplc="0409000F" w:tentative="1">
+      <w:start w:val="1"/>
+      <w:numFmt w:val="decimal"/>
+      <w:lvlText w:val="%7."/>
+      <w:lvlJc w:val="left"/>
+      <w:pPr>
+        <w:ind w:left="5040" w:hanging="360"/>
+      </w:pPr>
+    </w:lvl>
+    <w:lvl w:ilvl="7" w:tplc="04090019" w:tentative="1">
+      <w:start w:val="1"/>
+      <w:numFmt w:val="lowerLetter"/>
+      <w:lvlText w:val="%8."/>
+      <w:lvlJc w:val="left"/>
+      <w:pPr>
+        <w:ind w:left="5760" w:hanging="360"/>
+      </w:pPr>
+    </w:lvl>
+    <w:lvl w:ilvl="8" w:tplc="0409001B" w:tentative="1">
+      <w:start w:val="1"/>
+      <w:numFmt w:val="lowerRoman"/>
+      <w:lvlText w:val="%9."/>
+      <w:lvlJc w:val="right"/>
+      <w:pPr>
+        <w:ind w:left="6480" w:hanging="180"/>
+      </w:pPr>
+    </w:lvl>
+  </w:abstractNum>
   <w:num w:numId="1" w16cid:durableId="1348019719">
     <w:abstractNumId w:val="0"/>
+  </w:num>
+  <w:num w:numId="2" w16cid:durableId="566186801">
+    <w:abstractNumId w:val="1"/>
   </w:num>
 </w:numbering>
 </file>

</xml_diff>

<commit_message>
Resetting all of the ml stuff
</commit_message>
<xml_diff>
--- a/baseball_ml_notes.docx
+++ b/baseball_ml_notes.docx
@@ -252,6 +252,573 @@
       <w:proofErr w:type="spellEnd"/>
       <w:r>
         <w:t xml:space="preserve">. </w:t>
+      </w:r>
+    </w:p>
+    <w:p/>
+    <w:p/>
+    <w:p/>
+    <w:p>
+      <w:r>
+        <w:lastRenderedPageBreak/>
+        <w:t xml:space="preserve">Template neural network using </w:t>
+      </w:r>
+      <w:proofErr w:type="spellStart"/>
+      <w:r>
+        <w:t>pytorch</w:t>
+      </w:r>
+      <w:proofErr w:type="spellEnd"/>
+      <w:r>
+        <w:t>:</w:t>
+      </w:r>
+    </w:p>
+    <w:p>
+      <w:r>
+        <w:t xml:space="preserve">import </w:t>
+      </w:r>
+      <w:proofErr w:type="spellStart"/>
+      <w:proofErr w:type="gramStart"/>
+      <w:r>
+        <w:t>torch.nn</w:t>
+      </w:r>
+      <w:proofErr w:type="spellEnd"/>
+      <w:proofErr w:type="gramEnd"/>
+      <w:r>
+        <w:t xml:space="preserve"> as </w:t>
+      </w:r>
+      <w:proofErr w:type="spellStart"/>
+      <w:r>
+        <w:t>nn</w:t>
+      </w:r>
+      <w:proofErr w:type="spellEnd"/>
+    </w:p>
+    <w:p/>
+    <w:p>
+      <w:r>
+        <w:t xml:space="preserve">class </w:t>
+      </w:r>
+      <w:proofErr w:type="spellStart"/>
+      <w:r>
+        <w:t>BaseballModel</w:t>
+      </w:r>
+      <w:proofErr w:type="spellEnd"/>
+      <w:r>
+        <w:t>(</w:t>
+      </w:r>
+      <w:proofErr w:type="spellStart"/>
+      <w:proofErr w:type="gramStart"/>
+      <w:r>
+        <w:t>nn.Module</w:t>
+      </w:r>
+      <w:proofErr w:type="spellEnd"/>
+      <w:proofErr w:type="gramEnd"/>
+      <w:r>
+        <w:t>):</w:t>
+      </w:r>
+    </w:p>
+    <w:p>
+      <w:r>
+        <w:t xml:space="preserve">    def __</w:t>
+      </w:r>
+      <w:proofErr w:type="spellStart"/>
+      <w:r>
+        <w:t>init</w:t>
+      </w:r>
+      <w:proofErr w:type="spellEnd"/>
+      <w:r>
+        <w:t>_</w:t>
+      </w:r>
+      <w:proofErr w:type="gramStart"/>
+      <w:r>
+        <w:t>_(</w:t>
+      </w:r>
+      <w:proofErr w:type="gramEnd"/>
+      <w:r>
+        <w:t xml:space="preserve">self, </w:t>
+      </w:r>
+      <w:proofErr w:type="spellStart"/>
+      <w:r>
+        <w:t>input_size</w:t>
+      </w:r>
+      <w:proofErr w:type="spellEnd"/>
+      <w:r>
+        <w:t>):</w:t>
+      </w:r>
+    </w:p>
+    <w:p>
+      <w:r>
+        <w:t xml:space="preserve">        super(</w:t>
+      </w:r>
+      <w:proofErr w:type="gramStart"/>
+      <w:r>
+        <w:t>)._</w:t>
+      </w:r>
+      <w:proofErr w:type="gramEnd"/>
+      <w:r>
+        <w:t>_</w:t>
+      </w:r>
+      <w:proofErr w:type="spellStart"/>
+      <w:r>
+        <w:t>init</w:t>
+      </w:r>
+      <w:proofErr w:type="spellEnd"/>
+      <w:r>
+        <w:t>__()</w:t>
+      </w:r>
+    </w:p>
+    <w:p>
+      <w:r>
+        <w:t xml:space="preserve">        </w:t>
+      </w:r>
+      <w:proofErr w:type="spellStart"/>
+      <w:r>
+        <w:t>self.fc</w:t>
+      </w:r>
+      <w:proofErr w:type="spellEnd"/>
+      <w:r>
+        <w:t xml:space="preserve"> = </w:t>
+      </w:r>
+      <w:proofErr w:type="spellStart"/>
+      <w:proofErr w:type="gramStart"/>
+      <w:r>
+        <w:t>nn.Sequential</w:t>
+      </w:r>
+      <w:proofErr w:type="spellEnd"/>
+      <w:proofErr w:type="gramEnd"/>
+      <w:r>
+        <w:t>(</w:t>
+      </w:r>
+    </w:p>
+    <w:p>
+      <w:r>
+        <w:t xml:space="preserve">            </w:t>
+      </w:r>
+      <w:proofErr w:type="spellStart"/>
+      <w:proofErr w:type="gramStart"/>
+      <w:r>
+        <w:t>nn.Linear</w:t>
+      </w:r>
+      <w:proofErr w:type="spellEnd"/>
+      <w:proofErr w:type="gramEnd"/>
+      <w:r>
+        <w:t>(</w:t>
+      </w:r>
+      <w:proofErr w:type="spellStart"/>
+      <w:r>
+        <w:t>input_size</w:t>
+      </w:r>
+      <w:proofErr w:type="spellEnd"/>
+      <w:r>
+        <w:t>, 64),  # Input layer</w:t>
+      </w:r>
+    </w:p>
+    <w:p>
+      <w:r>
+        <w:t xml:space="preserve">            </w:t>
+      </w:r>
+      <w:proofErr w:type="spellStart"/>
+      <w:proofErr w:type="gramStart"/>
+      <w:r>
+        <w:t>nn.ReLU</w:t>
+      </w:r>
+      <w:proofErr w:type="spellEnd"/>
+      <w:proofErr w:type="gramEnd"/>
+      <w:r>
+        <w:t>(),                 # Activation function</w:t>
+      </w:r>
+    </w:p>
+    <w:p>
+      <w:r>
+        <w:t xml:space="preserve">            </w:t>
+      </w:r>
+      <w:proofErr w:type="spellStart"/>
+      <w:proofErr w:type="gramStart"/>
+      <w:r>
+        <w:t>nn.Linear</w:t>
+      </w:r>
+      <w:proofErr w:type="spellEnd"/>
+      <w:proofErr w:type="gramEnd"/>
+      <w:r>
+        <w:t>(64, 32),         # Hidden layer</w:t>
+      </w:r>
+    </w:p>
+    <w:p>
+      <w:r>
+        <w:t xml:space="preserve">            </w:t>
+      </w:r>
+      <w:proofErr w:type="spellStart"/>
+      <w:proofErr w:type="gramStart"/>
+      <w:r>
+        <w:t>nn.ReLU</w:t>
+      </w:r>
+      <w:proofErr w:type="spellEnd"/>
+      <w:proofErr w:type="gramEnd"/>
+      <w:r>
+        <w:t>(),</w:t>
+      </w:r>
+    </w:p>
+    <w:p>
+      <w:r>
+        <w:t xml:space="preserve">            </w:t>
+      </w:r>
+      <w:proofErr w:type="spellStart"/>
+      <w:proofErr w:type="gramStart"/>
+      <w:r>
+        <w:t>nn.Linear</w:t>
+      </w:r>
+      <w:proofErr w:type="spellEnd"/>
+      <w:proofErr w:type="gramEnd"/>
+      <w:r>
+        <w:t>(32, 1)           # Output layer (1 neuron for regression)</w:t>
+      </w:r>
+    </w:p>
+    <w:p>
+      <w:r>
+        <w:t xml:space="preserve">        )</w:t>
+      </w:r>
+    </w:p>
+    <w:p/>
+    <w:p>
+      <w:r>
+        <w:t xml:space="preserve">    def </w:t>
+      </w:r>
+      <w:proofErr w:type="gramStart"/>
+      <w:r>
+        <w:t>forward(</w:t>
+      </w:r>
+      <w:proofErr w:type="gramEnd"/>
+      <w:r>
+        <w:t>self, x):</w:t>
+      </w:r>
+    </w:p>
+    <w:p>
+      <w:r>
+        <w:t xml:space="preserve">        return </w:t>
+      </w:r>
+      <w:proofErr w:type="spellStart"/>
+      <w:r>
+        <w:t>self.fc</w:t>
+      </w:r>
+      <w:proofErr w:type="spellEnd"/>
+      <w:r>
+        <w:t>(x)</w:t>
+      </w:r>
+    </w:p>
+    <w:p/>
+    <w:p>
+      <w:pPr>
+        <w:spacing w:line="276" w:lineRule="auto"/>
+      </w:pPr>
+      <w:proofErr w:type="spellStart"/>
+      <w:r>
+        <w:rPr>
+          <w:rStyle w:val="HTMLCode"/>
+          <w:rFonts w:eastAsiaTheme="majorEastAsia"/>
+        </w:rPr>
+        <w:t>self.fc</w:t>
+      </w:r>
+      <w:proofErr w:type="spellEnd"/>
+      <w:r>
+        <w:t xml:space="preserve"> defines a </w:t>
+      </w:r>
+      <w:r>
+        <w:rPr>
+          <w:rStyle w:val="Strong"/>
+        </w:rPr>
+        <w:t>feedforward neural network</w:t>
+      </w:r>
+      <w:r>
+        <w:t xml:space="preserve"> using </w:t>
+      </w:r>
+      <w:proofErr w:type="spellStart"/>
+      <w:proofErr w:type="gramStart"/>
+      <w:r>
+        <w:rPr>
+          <w:rStyle w:val="HTMLCode"/>
+          <w:rFonts w:eastAsiaTheme="majorEastAsia"/>
+        </w:rPr>
+        <w:t>nn.Sequential</w:t>
+      </w:r>
+      <w:proofErr w:type="spellEnd"/>
+      <w:proofErr w:type="gramEnd"/>
+      <w:r>
+        <w:t>, which stacks layers together.</w:t>
+      </w:r>
+    </w:p>
+    <w:p>
+      <w:pPr>
+        <w:pStyle w:val="ListParagraph"/>
+        <w:numPr>
+          <w:ilvl w:val="0"/>
+          <w:numId w:val="1"/>
+        </w:numPr>
+        <w:spacing w:line="276" w:lineRule="auto"/>
+      </w:pPr>
+      <w:r>
+        <w:t xml:space="preserve">Simplest type of artificial neural network where information flows </w:t>
+      </w:r>
+      <w:r>
+        <w:rPr>
+          <w:rStyle w:val="Strong"/>
+        </w:rPr>
+        <w:t>only in one direction</w:t>
+      </w:r>
+      <w:r>
+        <w:t>, from the input layer to the output layer</w:t>
+      </w:r>
+    </w:p>
+    <w:p>
+      <w:pPr>
+        <w:pStyle w:val="ListParagraph"/>
+        <w:numPr>
+          <w:ilvl w:val="0"/>
+          <w:numId w:val="1"/>
+        </w:numPr>
+        <w:spacing w:line="276" w:lineRule="auto"/>
+      </w:pPr>
+      <w:r>
+        <w:t>Input, hidden, output layers</w:t>
+      </w:r>
+    </w:p>
+    <w:p>
+      <w:pPr>
+        <w:pStyle w:val="ListParagraph"/>
+        <w:numPr>
+          <w:ilvl w:val="0"/>
+          <w:numId w:val="1"/>
+        </w:numPr>
+        <w:spacing w:line="276" w:lineRule="auto"/>
+      </w:pPr>
+      <w:r>
+        <w:t xml:space="preserve">Other neural networks include, </w:t>
+      </w:r>
+      <w:r>
+        <w:t>Convolutional Neural Network (CNN)</w:t>
+      </w:r>
+      <w:r>
+        <w:t xml:space="preserve">, </w:t>
+      </w:r>
+      <w:r>
+        <w:t>Recurrent Neural Network (RNN)</w:t>
+      </w:r>
+      <w:r>
+        <w:t xml:space="preserve">, </w:t>
+      </w:r>
+      <w:r>
+        <w:t>Transformer Networks</w:t>
+      </w:r>
+      <w:r>
+        <w:t xml:space="preserve">, </w:t>
+      </w:r>
+      <w:proofErr w:type="spellStart"/>
+      <w:r>
+        <w:t>etc</w:t>
+      </w:r>
+      <w:proofErr w:type="spellEnd"/>
+    </w:p>
+    <w:p>
+      <w:pPr>
+        <w:spacing w:line="276" w:lineRule="auto"/>
+      </w:pPr>
+      <w:proofErr w:type="spellStart"/>
+      <w:r>
+        <w:rPr>
+          <w:rStyle w:val="HTMLCode"/>
+          <w:rFonts w:eastAsiaTheme="majorEastAsia"/>
+        </w:rPr>
+        <w:t>nn.Sequential</w:t>
+      </w:r>
+      <w:proofErr w:type="spellEnd"/>
+      <w:r>
+        <w:t xml:space="preserve"> basically tells python to go step by step through the </w:t>
+      </w:r>
+      <w:r>
+        <w:t xml:space="preserve">code in the (). </w:t>
+      </w:r>
+    </w:p>
+    <w:p>
+      <w:pPr>
+        <w:spacing w:line="276" w:lineRule="auto"/>
+      </w:pPr>
+    </w:p>
+    <w:p>
+      <w:pPr>
+        <w:spacing w:line="276" w:lineRule="auto"/>
+      </w:pPr>
+    </w:p>
+    <w:p>
+      <w:pPr>
+        <w:spacing w:line="276" w:lineRule="auto"/>
+      </w:pPr>
+    </w:p>
+    <w:p>
+      <w:pPr>
+        <w:spacing w:line="276" w:lineRule="auto"/>
+      </w:pPr>
+      <w:r>
+        <w:lastRenderedPageBreak/>
+        <w:t xml:space="preserve">I don’t know what I was expecting but I am completely stuck. </w:t>
+      </w:r>
+    </w:p>
+    <w:p>
+      <w:pPr>
+        <w:pStyle w:val="ListParagraph"/>
+        <w:numPr>
+          <w:ilvl w:val="0"/>
+          <w:numId w:val="1"/>
+        </w:numPr>
+        <w:spacing w:line="276" w:lineRule="auto"/>
+      </w:pPr>
+      <w:r>
+        <w:t xml:space="preserve">Creating a model was much more tedious </w:t>
+      </w:r>
+      <w:proofErr w:type="gramStart"/>
+      <w:r>
+        <w:t>then</w:t>
+      </w:r>
+      <w:proofErr w:type="gramEnd"/>
+      <w:r>
+        <w:t xml:space="preserve"> I was expecting</w:t>
+      </w:r>
+    </w:p>
+    <w:p>
+      <w:pPr>
+        <w:pStyle w:val="ListParagraph"/>
+        <w:numPr>
+          <w:ilvl w:val="0"/>
+          <w:numId w:val="1"/>
+        </w:numPr>
+        <w:spacing w:line="276" w:lineRule="auto"/>
+      </w:pPr>
+      <w:r>
+        <w:t>Like tuning the hyper parameters and what not, that’s extremely boring</w:t>
+      </w:r>
+    </w:p>
+    <w:p>
+      <w:pPr>
+        <w:pStyle w:val="ListParagraph"/>
+        <w:numPr>
+          <w:ilvl w:val="1"/>
+          <w:numId w:val="1"/>
+        </w:numPr>
+        <w:spacing w:line="276" w:lineRule="auto"/>
+      </w:pPr>
+      <w:r>
+        <w:t>I don’t even know how neural networks work anyway</w:t>
+      </w:r>
+    </w:p>
+    <w:p>
+      <w:pPr>
+        <w:pStyle w:val="ListParagraph"/>
+        <w:numPr>
+          <w:ilvl w:val="0"/>
+          <w:numId w:val="1"/>
+        </w:numPr>
+        <w:spacing w:line="276" w:lineRule="auto"/>
+      </w:pPr>
+      <w:r>
+        <w:t xml:space="preserve">I </w:t>
+      </w:r>
+      <w:proofErr w:type="gramStart"/>
+      <w:r>
+        <w:t>have to</w:t>
+      </w:r>
+      <w:proofErr w:type="gramEnd"/>
+      <w:r>
+        <w:t xml:space="preserve"> spend hours learning </w:t>
+      </w:r>
+      <w:proofErr w:type="spellStart"/>
+      <w:r>
+        <w:t>pytorch</w:t>
+      </w:r>
+      <w:proofErr w:type="spellEnd"/>
+      <w:r>
+        <w:t xml:space="preserve"> if I want to get anywhere</w:t>
+      </w:r>
+    </w:p>
+    <w:p>
+      <w:pPr>
+        <w:pStyle w:val="ListParagraph"/>
+        <w:numPr>
+          <w:ilvl w:val="1"/>
+          <w:numId w:val="1"/>
+        </w:numPr>
+        <w:spacing w:line="276" w:lineRule="auto"/>
+      </w:pPr>
+      <w:r>
+        <w:t>That is going to take forever, and I don’t have the time for that</w:t>
+      </w:r>
+    </w:p>
+    <w:p>
+      <w:pPr>
+        <w:pStyle w:val="ListParagraph"/>
+        <w:numPr>
+          <w:ilvl w:val="0"/>
+          <w:numId w:val="1"/>
+        </w:numPr>
+        <w:spacing w:line="276" w:lineRule="auto"/>
+      </w:pPr>
+      <w:r>
+        <w:t>I needed to plan this out better</w:t>
+      </w:r>
+    </w:p>
+    <w:p>
+      <w:pPr>
+        <w:pStyle w:val="ListParagraph"/>
+        <w:numPr>
+          <w:ilvl w:val="1"/>
+          <w:numId w:val="1"/>
+        </w:numPr>
+        <w:spacing w:line="276" w:lineRule="auto"/>
+      </w:pPr>
+      <w:r>
+        <w:t>I shouldn’t have spent hours trying to figure out which parameters to use and which were going to be dropped</w:t>
+      </w:r>
+    </w:p>
+    <w:p>
+      <w:pPr>
+        <w:pStyle w:val="ListParagraph"/>
+        <w:numPr>
+          <w:ilvl w:val="1"/>
+          <w:numId w:val="1"/>
+        </w:numPr>
+        <w:spacing w:line="276" w:lineRule="auto"/>
+      </w:pPr>
+      <w:r>
+        <w:t>I should’ve started with this project from the start of break instead of doing the other project</w:t>
+      </w:r>
+    </w:p>
+    <w:p>
+      <w:pPr>
+        <w:pStyle w:val="ListParagraph"/>
+        <w:numPr>
+          <w:ilvl w:val="1"/>
+          <w:numId w:val="1"/>
+        </w:numPr>
+        <w:spacing w:line="276" w:lineRule="auto"/>
+      </w:pPr>
+      <w:r>
+        <w:t xml:space="preserve">Like I didn’t need to get the </w:t>
+      </w:r>
+      <w:proofErr w:type="spellStart"/>
+      <w:r>
+        <w:t>statcast</w:t>
+      </w:r>
+      <w:proofErr w:type="spellEnd"/>
+      <w:r>
+        <w:t xml:space="preserve"> stuff. </w:t>
+      </w:r>
+    </w:p>
+    <w:p>
+      <w:pPr>
+        <w:pStyle w:val="ListParagraph"/>
+        <w:numPr>
+          <w:ilvl w:val="0"/>
+          <w:numId w:val="1"/>
+        </w:numPr>
+        <w:spacing w:line="276" w:lineRule="auto"/>
+      </w:pPr>
+      <w:r>
+        <w:t>Now I don’t have a project at all</w:t>
       </w:r>
     </w:p>
     <w:sectPr>
@@ -281,7 +848,7 @@
         <w:rFonts w:ascii="Aptos" w:eastAsiaTheme="minorEastAsia" w:hAnsi="Aptos" w:cstheme="minorBidi" w:hint="default"/>
       </w:rPr>
     </w:lvl>
-    <w:lvl w:ilvl="1" w:tplc="04090003" w:tentative="1">
+    <w:lvl w:ilvl="1" w:tplc="04090003">
       <w:start w:val="1"/>
       <w:numFmt w:val="bullet"/>
       <w:lvlText w:val="o"/>
@@ -1416,6 +1983,30 @@
       <w:shd w:val="clear" w:color="auto" w:fill="E1DFDD"/>
     </w:rPr>
   </w:style>
+  <w:style w:type="character" w:styleId="Strong">
+    <w:name w:val="Strong"/>
+    <w:basedOn w:val="DefaultParagraphFont"/>
+    <w:uiPriority w:val="22"/>
+    <w:qFormat/>
+    <w:rsid w:val="00B23BA6"/>
+    <w:rPr>
+      <w:b/>
+      <w:bCs/>
+    </w:rPr>
+  </w:style>
+  <w:style w:type="character" w:styleId="HTMLCode">
+    <w:name w:val="HTML Code"/>
+    <w:basedOn w:val="DefaultParagraphFont"/>
+    <w:uiPriority w:val="99"/>
+    <w:semiHidden/>
+    <w:unhideWhenUsed/>
+    <w:rsid w:val="00B23BA6"/>
+    <w:rPr>
+      <w:rFonts w:ascii="Courier New" w:eastAsia="Times New Roman" w:hAnsi="Courier New" w:cs="Courier New"/>
+      <w:sz w:val="20"/>
+      <w:szCs w:val="20"/>
+    </w:rPr>
+  </w:style>
 </w:styles>
 </file>
 

</xml_diff>